<commit_message>
complete connect mypage list
</commit_message>
<xml_diff>
--- a/DB연동결과서/디비연동의뢰완료서(WEB).docx
+++ b/DB연동결과서/디비연동의뢰완료서(WEB).docx
@@ -1,6 +1,6 @@
 
 <file path=word/document.xml><?xml version="1.0" encoding="utf-8"?>
-<w:document xmlns:wpc="http://schemas.microsoft.com/office/word/2010/wordprocessingCanvas" xmlns:cx="http://schemas.microsoft.com/office/drawing/2014/chartex" xmlns:mc="http://schemas.openxmlformats.org/markup-compatibility/2006" xmlns:o="urn:schemas-microsoft-com:office:office" xmlns:r="http://schemas.openxmlformats.org/officeDocument/2006/relationships" xmlns:m="http://schemas.openxmlformats.org/officeDocument/2006/math" xmlns:v="urn:schemas-microsoft-com:vml" xmlns:wp14="http://schemas.microsoft.com/office/word/2010/wordprocessingDrawing" xmlns:wp="http://schemas.openxmlformats.org/drawingml/2006/wordprocessingDrawing" xmlns:w10="urn:schemas-microsoft-com:office:word" xmlns:w="http://schemas.openxmlformats.org/wordprocessingml/2006/main" xmlns:w14="http://schemas.microsoft.com/office/word/2010/wordml" xmlns:w15="http://schemas.microsoft.com/office/word/2012/wordml" xmlns:w16se="http://schemas.microsoft.com/office/word/2015/wordml/symex" xmlns:wpg="http://schemas.microsoft.com/office/word/2010/wordprocessingGroup" xmlns:wpi="http://schemas.microsoft.com/office/word/2010/wordprocessingInk" xmlns:wne="http://schemas.microsoft.com/office/word/2006/wordml" xmlns:wps="http://schemas.microsoft.com/office/word/2010/wordprocessingShape" mc:Ignorable="w14 w15 w16se wp14">
+<w:document xmlns:wpc="http://schemas.microsoft.com/office/word/2010/wordprocessingCanvas" xmlns:cx="http://schemas.microsoft.com/office/drawing/2014/chartex" xmlns:cx1="http://schemas.microsoft.com/office/drawing/2015/9/8/chartex" xmlns:cx2="http://schemas.microsoft.com/office/drawing/2015/10/21/chartex" xmlns:cx3="http://schemas.microsoft.com/office/drawing/2016/5/9/chartex" xmlns:cx4="http://schemas.microsoft.com/office/drawing/2016/5/10/chartex" xmlns:cx5="http://schemas.microsoft.com/office/drawing/2016/5/11/chartex" xmlns:cx6="http://schemas.microsoft.com/office/drawing/2016/5/12/chartex" xmlns:cx7="http://schemas.microsoft.com/office/drawing/2016/5/13/chartex" xmlns:cx8="http://schemas.microsoft.com/office/drawing/2016/5/14/chartex" xmlns:mc="http://schemas.openxmlformats.org/markup-compatibility/2006" xmlns:aink="http://schemas.microsoft.com/office/drawing/2016/ink" xmlns:am3d="http://schemas.microsoft.com/office/drawing/2017/model3d" xmlns:o="urn:schemas-microsoft-com:office:office" xmlns:r="http://schemas.openxmlformats.org/officeDocument/2006/relationships" xmlns:m="http://schemas.openxmlformats.org/officeDocument/2006/math" xmlns:v="urn:schemas-microsoft-com:vml" xmlns:wp14="http://schemas.microsoft.com/office/word/2010/wordprocessingDrawing" xmlns:wp="http://schemas.openxmlformats.org/drawingml/2006/wordprocessingDrawing" xmlns:w10="urn:schemas-microsoft-com:office:word" xmlns:w="http://schemas.openxmlformats.org/wordprocessingml/2006/main" xmlns:w14="http://schemas.microsoft.com/office/word/2010/wordml" xmlns:w15="http://schemas.microsoft.com/office/word/2012/wordml" xmlns:w16cid="http://schemas.microsoft.com/office/word/2016/wordml/cid" xmlns:w16se="http://schemas.microsoft.com/office/word/2015/wordml/symex" xmlns:wpg="http://schemas.microsoft.com/office/word/2010/wordprocessingGroup" xmlns:wpi="http://schemas.microsoft.com/office/word/2010/wordprocessingInk" xmlns:wne="http://schemas.microsoft.com/office/word/2006/wordml" xmlns:wps="http://schemas.microsoft.com/office/word/2010/wordprocessingShape" mc:Ignorable="w14 w15 w16se w16cid wp14">
   <w:body>
     <w:tbl>
       <w:tblPr>
@@ -181,10 +181,7 @@
               <w:t>020.0</w:t>
             </w:r>
             <w:r>
-              <w:t>5.2</w:t>
-            </w:r>
-            <w:r>
-              <w:t>7</w:t>
+              <w:t>6.08</w:t>
             </w:r>
           </w:p>
         </w:tc>
@@ -229,6 +226,7 @@
               <w:pStyle w:val="Default"/>
               <w:jc w:val="center"/>
               <w:rPr>
+                <w:rFonts w:hint="eastAsia"/>
                 <w:szCs w:val="20"/>
               </w:rPr>
             </w:pPr>
@@ -237,14 +235,42 @@
                 <w:rFonts w:hint="eastAsia"/>
                 <w:szCs w:val="20"/>
               </w:rPr>
-              <w:t xml:space="preserve">안드로이드 </w:t>
-            </w:r>
-            <w:r>
-              <w:rPr>
-                <w:rFonts w:hint="eastAsia"/>
+              <w:t xml:space="preserve">웹 </w:t>
+            </w:r>
+            <w:r>
+              <w:rPr>
                 <w:szCs w:val="20"/>
               </w:rPr>
-              <w:t>희망도서 신청</w:t>
+              <w:t xml:space="preserve">DB </w:t>
+            </w:r>
+            <w:r>
+              <w:rPr>
+                <w:rFonts w:hint="eastAsia"/>
+                <w:szCs w:val="20"/>
+              </w:rPr>
+              <w:t xml:space="preserve">연동 </w:t>
+            </w:r>
+            <w:r>
+              <w:rPr>
+                <w:szCs w:val="20"/>
+              </w:rPr>
+              <w:t xml:space="preserve">– </w:t>
+            </w:r>
+            <w:proofErr w:type="spellStart"/>
+            <w:r>
+              <w:rPr>
+                <w:rFonts w:hint="eastAsia"/>
+                <w:szCs w:val="20"/>
+              </w:rPr>
+              <w:t>마이패이지</w:t>
+            </w:r>
+            <w:proofErr w:type="spellEnd"/>
+            <w:r>
+              <w:rPr>
+                <w:rFonts w:hint="eastAsia"/>
+                <w:szCs w:val="20"/>
+              </w:rPr>
+              <w:t xml:space="preserve"> 도서리스트 출력</w:t>
             </w:r>
           </w:p>
         </w:tc>
@@ -264,6 +290,7 @@
           <w:bCs/>
         </w:rPr>
       </w:pPr>
+      <w:proofErr w:type="spellStart"/>
       <w:r>
         <w:rPr>
           <w:rStyle w:val="a7"/>
@@ -272,6 +299,7 @@
         </w:rPr>
         <w:t>처리후</w:t>
       </w:r>
+      <w:proofErr w:type="spellEnd"/>
       <w:r>
         <w:rPr>
           <w:rStyle w:val="a7"/>
@@ -337,9 +365,18 @@
           <w:p>
             <w:pPr>
               <w:jc w:val="center"/>
-            </w:pPr>
-            <w:r>
-              <w:t>boolean</w:t>
+              <w:rPr>
+                <w:rFonts w:hint="eastAsia"/>
+              </w:rPr>
+            </w:pPr>
+            <w:r>
+              <w:rPr>
+                <w:rFonts w:hint="eastAsia"/>
+              </w:rPr>
+              <w:t>V</w:t>
+            </w:r>
+            <w:r>
+              <w:t>ector</w:t>
             </w:r>
           </w:p>
         </w:tc>
@@ -391,13 +428,7 @@
               <w:rPr>
                 <w:rFonts w:hint="eastAsia"/>
               </w:rPr>
-              <w:t>수정</w:t>
-            </w:r>
-            <w:r>
-              <w:rPr>
-                <w:rFonts w:hint="eastAsia"/>
-              </w:rPr>
-              <w:t xml:space="preserve"> 성공</w:t>
+              <w:t>출력</w:t>
             </w:r>
           </w:p>
         </w:tc>
@@ -413,7 +444,10 @@
               <w:rPr>
                 <w:rFonts w:hint="eastAsia"/>
               </w:rPr>
-              <w:t>true</w:t>
+              <w:t>V</w:t>
+            </w:r>
+            <w:r>
+              <w:t>ector</w:t>
             </w:r>
           </w:p>
         </w:tc>
@@ -430,18 +464,15 @@
           <w:p>
             <w:pPr>
               <w:jc w:val="center"/>
-            </w:pPr>
-            <w:r>
-              <w:rPr>
-                <w:rFonts w:hint="eastAsia"/>
-              </w:rPr>
-              <w:t>수정</w:t>
-            </w:r>
-            <w:r>
-              <w:rPr>
-                <w:rFonts w:hint="eastAsia"/>
-              </w:rPr>
-              <w:t xml:space="preserve"> 실패</w:t>
+              <w:rPr>
+                <w:rFonts w:hint="eastAsia"/>
+              </w:rPr>
+            </w:pPr>
+            <w:r>
+              <w:rPr>
+                <w:rFonts w:hint="eastAsia"/>
+              </w:rPr>
+              <w:t>출력실패</w:t>
             </w:r>
           </w:p>
         </w:tc>
@@ -453,9 +484,20 @@
             <w:pPr>
               <w:jc w:val="center"/>
             </w:pPr>
-            <w:r>
-              <w:t>false</w:t>
-            </w:r>
+            <w:proofErr w:type="spellStart"/>
+            <w:r>
+              <w:rPr>
+                <w:rFonts w:hint="eastAsia"/>
+              </w:rPr>
+              <w:t>n</w:t>
+            </w:r>
+            <w:r>
+              <w:t>othig</w:t>
+            </w:r>
+            <w:r>
+              <w:t>s</w:t>
+            </w:r>
+            <w:proofErr w:type="spellEnd"/>
           </w:p>
         </w:tc>
       </w:tr>
@@ -528,15 +570,11 @@
             <w:gridSpan w:val="3"/>
           </w:tcPr>
           <w:p>
-            <w:r>
-              <w:rPr>
-                <w:rFonts w:hint="eastAsia"/>
-              </w:rPr>
-              <w:t>P</w:t>
-            </w:r>
-            <w:r>
-              <w:t>OST</w:t>
-            </w:r>
+            <w:pPr>
+              <w:rPr>
+                <w:rFonts w:hint="eastAsia"/>
+              </w:rPr>
+            </w:pPr>
           </w:p>
         </w:tc>
       </w:tr>
@@ -699,15 +737,17 @@
             <w:pPr>
               <w:jc w:val="center"/>
             </w:pPr>
-            <w:r>
-              <w:rPr>
-                <w:rFonts w:hint="eastAsia"/>
-              </w:rPr>
-              <w:t>mem_</w:t>
-            </w:r>
-            <w:r>
-              <w:t>address</w:t>
-            </w:r>
+            <w:proofErr w:type="spellStart"/>
+            <w:r>
+              <w:rPr>
+                <w:rFonts w:hint="eastAsia"/>
+              </w:rPr>
+              <w:t>mem</w:t>
+            </w:r>
+            <w:r>
+              <w:t>_id</w:t>
+            </w:r>
+            <w:proofErr w:type="spellEnd"/>
           </w:p>
         </w:tc>
         <w:tc>
@@ -1045,16 +1085,76 @@
               <w:ind w:leftChars="0" w:left="760"/>
             </w:pPr>
             <w:r>
-              <w:t>/Autobrary/Webcontent/contents/</w:t>
-            </w:r>
-            <w:r>
-              <w:rPr>
-                <w:rFonts w:hint="eastAsia"/>
-              </w:rPr>
-              <w:t>M</w:t>
-            </w:r>
-            <w:r>
-              <w:t xml:space="preserve">yInfo.jsp, MyinfoProc.jsp </w:t>
+              <w:t>/</w:t>
+            </w:r>
+            <w:proofErr w:type="spellStart"/>
+            <w:r>
+              <w:t>Autobrary</w:t>
+            </w:r>
+            <w:proofErr w:type="spellEnd"/>
+            <w:r>
+              <w:t>/</w:t>
+            </w:r>
+            <w:proofErr w:type="spellStart"/>
+            <w:r>
+              <w:t>Webcontent</w:t>
+            </w:r>
+            <w:proofErr w:type="spellEnd"/>
+            <w:r>
+              <w:t>/contents/</w:t>
+            </w:r>
+            <w:proofErr w:type="spellStart"/>
+            <w:r>
+              <w:t>MyPageList.jsp</w:t>
+            </w:r>
+            <w:proofErr w:type="spellEnd"/>
+          </w:p>
+          <w:p>
+            <w:pPr>
+              <w:pStyle w:val="a6"/>
+              <w:ind w:leftChars="0" w:left="760"/>
+            </w:pPr>
+            <w:r>
+              <w:rPr>
+                <w:rFonts w:hint="eastAsia"/>
+              </w:rPr>
+              <w:t xml:space="preserve">마이페이지 </w:t>
+            </w:r>
+            <w:r>
+              <w:t xml:space="preserve">footer </w:t>
+            </w:r>
+            <w:r>
+              <w:rPr>
+                <w:rFonts w:hint="eastAsia"/>
+              </w:rPr>
+              <w:t>수정 필요해 보임</w:t>
+            </w:r>
+          </w:p>
+          <w:p>
+            <w:pPr>
+              <w:pStyle w:val="a6"/>
+              <w:ind w:leftChars="0" w:left="760"/>
+            </w:pPr>
+            <w:r>
+              <w:rPr>
+                <w:rFonts w:hint="eastAsia"/>
+              </w:rPr>
+              <w:t>관심도서 삭제 버튼 조정 필요해 보임</w:t>
+            </w:r>
+          </w:p>
+          <w:p>
+            <w:pPr>
+              <w:pStyle w:val="a6"/>
+              <w:ind w:leftChars="0" w:left="760"/>
+            </w:pPr>
+            <w:r>
+              <w:rPr>
+                <w:rFonts w:hint="eastAsia"/>
+              </w:rPr>
+              <w:t>희망도서도 디자인 맞췄으면 좋겠음</w:t>
+            </w:r>
+            <w:r>
+              <w:t xml:space="preserve"> </w:t>
             </w:r>
           </w:p>
         </w:tc>
@@ -1095,6 +1195,7 @@
         </w:rPr>
         <w:t xml:space="preserve"> </w:t>
       </w:r>
+      <w:proofErr w:type="gramStart"/>
       <w:r>
         <w:rPr>
           <w:rFonts w:hint="eastAsia"/>
@@ -1114,6 +1215,7 @@
         </w:rPr>
         <w:t>:</w:t>
       </w:r>
+      <w:proofErr w:type="gramEnd"/>
       <w:r>
         <w:rPr>
           <w:sz w:val="24"/>
@@ -1133,7 +1235,14 @@
           <w:sz w:val="24"/>
           <w:szCs w:val="28"/>
         </w:rPr>
-        <w:t>6. 01</w:t>
+        <w:t xml:space="preserve">6. </w:t>
+      </w:r>
+      <w:r>
+        <w:rPr>
+          <w:sz w:val="24"/>
+          <w:szCs w:val="28"/>
+        </w:rPr>
+        <w:t>10</w:t>
       </w:r>
       <w:bookmarkStart w:id="0" w:name="_GoBack"/>
       <w:bookmarkEnd w:id="0"/>
@@ -1152,7 +1261,7 @@
 </file>
 
 <file path=word/endnotes.xml><?xml version="1.0" encoding="utf-8"?>
-<w:endnotes xmlns:wpc="http://schemas.microsoft.com/office/word/2010/wordprocessingCanvas" xmlns:cx="http://schemas.microsoft.com/office/drawing/2014/chartex" xmlns:mc="http://schemas.openxmlformats.org/markup-compatibility/2006" xmlns:o="urn:schemas-microsoft-com:office:office" xmlns:r="http://schemas.openxmlformats.org/officeDocument/2006/relationships" xmlns:m="http://schemas.openxmlformats.org/officeDocument/2006/math" xmlns:v="urn:schemas-microsoft-com:vml" xmlns:wp14="http://schemas.microsoft.com/office/word/2010/wordprocessingDrawing" xmlns:wp="http://schemas.openxmlformats.org/drawingml/2006/wordprocessingDrawing" xmlns:w10="urn:schemas-microsoft-com:office:word" xmlns:w="http://schemas.openxmlformats.org/wordprocessingml/2006/main" xmlns:w14="http://schemas.microsoft.com/office/word/2010/wordml" xmlns:w15="http://schemas.microsoft.com/office/word/2012/wordml" xmlns:w16se="http://schemas.microsoft.com/office/word/2015/wordml/symex" xmlns:wpg="http://schemas.microsoft.com/office/word/2010/wordprocessingGroup" xmlns:wpi="http://schemas.microsoft.com/office/word/2010/wordprocessingInk" xmlns:wne="http://schemas.microsoft.com/office/word/2006/wordml" xmlns:wps="http://schemas.microsoft.com/office/word/2010/wordprocessingShape" mc:Ignorable="w14 w15 w16se wp14">
+<w:endnotes xmlns:wpc="http://schemas.microsoft.com/office/word/2010/wordprocessingCanvas" xmlns:cx="http://schemas.microsoft.com/office/drawing/2014/chartex" xmlns:cx1="http://schemas.microsoft.com/office/drawing/2015/9/8/chartex" xmlns:cx2="http://schemas.microsoft.com/office/drawing/2015/10/21/chartex" xmlns:cx3="http://schemas.microsoft.com/office/drawing/2016/5/9/chartex" xmlns:cx4="http://schemas.microsoft.com/office/drawing/2016/5/10/chartex" xmlns:cx5="http://schemas.microsoft.com/office/drawing/2016/5/11/chartex" xmlns:cx6="http://schemas.microsoft.com/office/drawing/2016/5/12/chartex" xmlns:cx7="http://schemas.microsoft.com/office/drawing/2016/5/13/chartex" xmlns:cx8="http://schemas.microsoft.com/office/drawing/2016/5/14/chartex" xmlns:mc="http://schemas.openxmlformats.org/markup-compatibility/2006" xmlns:aink="http://schemas.microsoft.com/office/drawing/2016/ink" xmlns:am3d="http://schemas.microsoft.com/office/drawing/2017/model3d" xmlns:o="urn:schemas-microsoft-com:office:office" xmlns:r="http://schemas.openxmlformats.org/officeDocument/2006/relationships" xmlns:m="http://schemas.openxmlformats.org/officeDocument/2006/math" xmlns:v="urn:schemas-microsoft-com:vml" xmlns:wp14="http://schemas.microsoft.com/office/word/2010/wordprocessingDrawing" xmlns:wp="http://schemas.openxmlformats.org/drawingml/2006/wordprocessingDrawing" xmlns:w10="urn:schemas-microsoft-com:office:word" xmlns:w="http://schemas.openxmlformats.org/wordprocessingml/2006/main" xmlns:w14="http://schemas.microsoft.com/office/word/2010/wordml" xmlns:w15="http://schemas.microsoft.com/office/word/2012/wordml" xmlns:w16cid="http://schemas.microsoft.com/office/word/2016/wordml/cid" xmlns:w16se="http://schemas.microsoft.com/office/word/2015/wordml/symex" xmlns:wpg="http://schemas.microsoft.com/office/word/2010/wordprocessingGroup" xmlns:wpi="http://schemas.microsoft.com/office/word/2010/wordprocessingInk" xmlns:wne="http://schemas.microsoft.com/office/word/2006/wordml" xmlns:wps="http://schemas.microsoft.com/office/word/2010/wordprocessingShape" mc:Ignorable="w14 w15 w16se w16cid wp14">
   <w:endnote w:type="separator" w:id="-1">
     <w:p>
       <w:pPr>
@@ -1177,7 +1286,7 @@
 </file>
 
 <file path=word/footnotes.xml><?xml version="1.0" encoding="utf-8"?>
-<w:footnotes xmlns:wpc="http://schemas.microsoft.com/office/word/2010/wordprocessingCanvas" xmlns:cx="http://schemas.microsoft.com/office/drawing/2014/chartex" xmlns:mc="http://schemas.openxmlformats.org/markup-compatibility/2006" xmlns:o="urn:schemas-microsoft-com:office:office" xmlns:r="http://schemas.openxmlformats.org/officeDocument/2006/relationships" xmlns:m="http://schemas.openxmlformats.org/officeDocument/2006/math" xmlns:v="urn:schemas-microsoft-com:vml" xmlns:wp14="http://schemas.microsoft.com/office/word/2010/wordprocessingDrawing" xmlns:wp="http://schemas.openxmlformats.org/drawingml/2006/wordprocessingDrawing" xmlns:w10="urn:schemas-microsoft-com:office:word" xmlns:w="http://schemas.openxmlformats.org/wordprocessingml/2006/main" xmlns:w14="http://schemas.microsoft.com/office/word/2010/wordml" xmlns:w15="http://schemas.microsoft.com/office/word/2012/wordml" xmlns:w16se="http://schemas.microsoft.com/office/word/2015/wordml/symex" xmlns:wpg="http://schemas.microsoft.com/office/word/2010/wordprocessingGroup" xmlns:wpi="http://schemas.microsoft.com/office/word/2010/wordprocessingInk" xmlns:wne="http://schemas.microsoft.com/office/word/2006/wordml" xmlns:wps="http://schemas.microsoft.com/office/word/2010/wordprocessingShape" mc:Ignorable="w14 w15 w16se wp14">
+<w:footnotes xmlns:wpc="http://schemas.microsoft.com/office/word/2010/wordprocessingCanvas" xmlns:cx="http://schemas.microsoft.com/office/drawing/2014/chartex" xmlns:cx1="http://schemas.microsoft.com/office/drawing/2015/9/8/chartex" xmlns:cx2="http://schemas.microsoft.com/office/drawing/2015/10/21/chartex" xmlns:cx3="http://schemas.microsoft.com/office/drawing/2016/5/9/chartex" xmlns:cx4="http://schemas.microsoft.com/office/drawing/2016/5/10/chartex" xmlns:cx5="http://schemas.microsoft.com/office/drawing/2016/5/11/chartex" xmlns:cx6="http://schemas.microsoft.com/office/drawing/2016/5/12/chartex" xmlns:cx7="http://schemas.microsoft.com/office/drawing/2016/5/13/chartex" xmlns:cx8="http://schemas.microsoft.com/office/drawing/2016/5/14/chartex" xmlns:mc="http://schemas.openxmlformats.org/markup-compatibility/2006" xmlns:aink="http://schemas.microsoft.com/office/drawing/2016/ink" xmlns:am3d="http://schemas.microsoft.com/office/drawing/2017/model3d" xmlns:o="urn:schemas-microsoft-com:office:office" xmlns:r="http://schemas.openxmlformats.org/officeDocument/2006/relationships" xmlns:m="http://schemas.openxmlformats.org/officeDocument/2006/math" xmlns:v="urn:schemas-microsoft-com:vml" xmlns:wp14="http://schemas.microsoft.com/office/word/2010/wordprocessingDrawing" xmlns:wp="http://schemas.openxmlformats.org/drawingml/2006/wordprocessingDrawing" xmlns:w10="urn:schemas-microsoft-com:office:word" xmlns:w="http://schemas.openxmlformats.org/wordprocessingml/2006/main" xmlns:w14="http://schemas.microsoft.com/office/word/2010/wordml" xmlns:w15="http://schemas.microsoft.com/office/word/2012/wordml" xmlns:w16cid="http://schemas.microsoft.com/office/word/2016/wordml/cid" xmlns:w16se="http://schemas.microsoft.com/office/word/2015/wordml/symex" xmlns:wpg="http://schemas.microsoft.com/office/word/2010/wordprocessingGroup" xmlns:wpi="http://schemas.microsoft.com/office/word/2010/wordprocessingInk" xmlns:wne="http://schemas.microsoft.com/office/word/2006/wordml" xmlns:wps="http://schemas.microsoft.com/office/word/2010/wordprocessingShape" mc:Ignorable="w14 w15 w16se w16cid wp14">
   <w:footnote w:type="separator" w:id="-1">
     <w:p>
       <w:pPr>
@@ -1202,7 +1311,7 @@
 </file>
 
 <file path=word/header1.xml><?xml version="1.0" encoding="utf-8"?>
-<w:hdr xmlns:wpc="http://schemas.microsoft.com/office/word/2010/wordprocessingCanvas" xmlns:cx="http://schemas.microsoft.com/office/drawing/2014/chartex" xmlns:mc="http://schemas.openxmlformats.org/markup-compatibility/2006" xmlns:o="urn:schemas-microsoft-com:office:office" xmlns:r="http://schemas.openxmlformats.org/officeDocument/2006/relationships" xmlns:m="http://schemas.openxmlformats.org/officeDocument/2006/math" xmlns:v="urn:schemas-microsoft-com:vml" xmlns:wp14="http://schemas.microsoft.com/office/word/2010/wordprocessingDrawing" xmlns:wp="http://schemas.openxmlformats.org/drawingml/2006/wordprocessingDrawing" xmlns:w10="urn:schemas-microsoft-com:office:word" xmlns:w="http://schemas.openxmlformats.org/wordprocessingml/2006/main" xmlns:w14="http://schemas.microsoft.com/office/word/2010/wordml" xmlns:w15="http://schemas.microsoft.com/office/word/2012/wordml" xmlns:w16se="http://schemas.microsoft.com/office/word/2015/wordml/symex" xmlns:wpg="http://schemas.microsoft.com/office/word/2010/wordprocessingGroup" xmlns:wpi="http://schemas.microsoft.com/office/word/2010/wordprocessingInk" xmlns:wne="http://schemas.microsoft.com/office/word/2006/wordml" xmlns:wps="http://schemas.microsoft.com/office/word/2010/wordprocessingShape" mc:Ignorable="w14 w15 w16se wp14">
+<w:hdr xmlns:wpc="http://schemas.microsoft.com/office/word/2010/wordprocessingCanvas" xmlns:cx="http://schemas.microsoft.com/office/drawing/2014/chartex" xmlns:cx1="http://schemas.microsoft.com/office/drawing/2015/9/8/chartex" xmlns:cx2="http://schemas.microsoft.com/office/drawing/2015/10/21/chartex" xmlns:cx3="http://schemas.microsoft.com/office/drawing/2016/5/9/chartex" xmlns:cx4="http://schemas.microsoft.com/office/drawing/2016/5/10/chartex" xmlns:cx5="http://schemas.microsoft.com/office/drawing/2016/5/11/chartex" xmlns:cx6="http://schemas.microsoft.com/office/drawing/2016/5/12/chartex" xmlns:cx7="http://schemas.microsoft.com/office/drawing/2016/5/13/chartex" xmlns:cx8="http://schemas.microsoft.com/office/drawing/2016/5/14/chartex" xmlns:mc="http://schemas.openxmlformats.org/markup-compatibility/2006" xmlns:aink="http://schemas.microsoft.com/office/drawing/2016/ink" xmlns:am3d="http://schemas.microsoft.com/office/drawing/2017/model3d" xmlns:o="urn:schemas-microsoft-com:office:office" xmlns:r="http://schemas.openxmlformats.org/officeDocument/2006/relationships" xmlns:m="http://schemas.openxmlformats.org/officeDocument/2006/math" xmlns:v="urn:schemas-microsoft-com:vml" xmlns:wp14="http://schemas.microsoft.com/office/word/2010/wordprocessingDrawing" xmlns:wp="http://schemas.openxmlformats.org/drawingml/2006/wordprocessingDrawing" xmlns:w10="urn:schemas-microsoft-com:office:word" xmlns:w="http://schemas.openxmlformats.org/wordprocessingml/2006/main" xmlns:w14="http://schemas.microsoft.com/office/word/2010/wordml" xmlns:w15="http://schemas.microsoft.com/office/word/2012/wordml" xmlns:w16cid="http://schemas.microsoft.com/office/word/2016/wordml/cid" xmlns:w16se="http://schemas.microsoft.com/office/word/2015/wordml/symex" xmlns:wpg="http://schemas.microsoft.com/office/word/2010/wordprocessingGroup" xmlns:wpi="http://schemas.microsoft.com/office/word/2010/wordprocessingInk" xmlns:wne="http://schemas.microsoft.com/office/word/2006/wordml" xmlns:wps="http://schemas.microsoft.com/office/word/2010/wordprocessingShape" mc:Ignorable="w14 w15 w16se w16cid wp14">
   <w:p>
     <w:pPr>
       <w:pStyle w:val="a4"/>
@@ -1242,7 +1351,7 @@
 </file>
 
 <file path=word/header2.xml><?xml version="1.0" encoding="utf-8"?>
-<w:hdr xmlns:wpc="http://schemas.microsoft.com/office/word/2010/wordprocessingCanvas" xmlns:cx="http://schemas.microsoft.com/office/drawing/2014/chartex" xmlns:mc="http://schemas.openxmlformats.org/markup-compatibility/2006" xmlns:o="urn:schemas-microsoft-com:office:office" xmlns:r="http://schemas.openxmlformats.org/officeDocument/2006/relationships" xmlns:m="http://schemas.openxmlformats.org/officeDocument/2006/math" xmlns:v="urn:schemas-microsoft-com:vml" xmlns:wp14="http://schemas.microsoft.com/office/word/2010/wordprocessingDrawing" xmlns:wp="http://schemas.openxmlformats.org/drawingml/2006/wordprocessingDrawing" xmlns:w10="urn:schemas-microsoft-com:office:word" xmlns:w="http://schemas.openxmlformats.org/wordprocessingml/2006/main" xmlns:w14="http://schemas.microsoft.com/office/word/2010/wordml" xmlns:w15="http://schemas.microsoft.com/office/word/2012/wordml" xmlns:w16se="http://schemas.microsoft.com/office/word/2015/wordml/symex" xmlns:wpg="http://schemas.microsoft.com/office/word/2010/wordprocessingGroup" xmlns:wpi="http://schemas.microsoft.com/office/word/2010/wordprocessingInk" xmlns:wne="http://schemas.microsoft.com/office/word/2006/wordml" xmlns:wps="http://schemas.microsoft.com/office/word/2010/wordprocessingShape" mc:Ignorable="w14 w15 w16se wp14">
+<w:hdr xmlns:wpc="http://schemas.microsoft.com/office/word/2010/wordprocessingCanvas" xmlns:cx="http://schemas.microsoft.com/office/drawing/2014/chartex" xmlns:cx1="http://schemas.microsoft.com/office/drawing/2015/9/8/chartex" xmlns:cx2="http://schemas.microsoft.com/office/drawing/2015/10/21/chartex" xmlns:cx3="http://schemas.microsoft.com/office/drawing/2016/5/9/chartex" xmlns:cx4="http://schemas.microsoft.com/office/drawing/2016/5/10/chartex" xmlns:cx5="http://schemas.microsoft.com/office/drawing/2016/5/11/chartex" xmlns:cx6="http://schemas.microsoft.com/office/drawing/2016/5/12/chartex" xmlns:cx7="http://schemas.microsoft.com/office/drawing/2016/5/13/chartex" xmlns:cx8="http://schemas.microsoft.com/office/drawing/2016/5/14/chartex" xmlns:mc="http://schemas.openxmlformats.org/markup-compatibility/2006" xmlns:aink="http://schemas.microsoft.com/office/drawing/2016/ink" xmlns:am3d="http://schemas.microsoft.com/office/drawing/2017/model3d" xmlns:o="urn:schemas-microsoft-com:office:office" xmlns:r="http://schemas.openxmlformats.org/officeDocument/2006/relationships" xmlns:m="http://schemas.openxmlformats.org/officeDocument/2006/math" xmlns:v="urn:schemas-microsoft-com:vml" xmlns:wp14="http://schemas.microsoft.com/office/word/2010/wordprocessingDrawing" xmlns:wp="http://schemas.openxmlformats.org/drawingml/2006/wordprocessingDrawing" xmlns:w10="urn:schemas-microsoft-com:office:word" xmlns:w="http://schemas.openxmlformats.org/wordprocessingml/2006/main" xmlns:w14="http://schemas.microsoft.com/office/word/2010/wordml" xmlns:w15="http://schemas.microsoft.com/office/word/2012/wordml" xmlns:w16cid="http://schemas.microsoft.com/office/word/2016/wordml/cid" xmlns:w16se="http://schemas.microsoft.com/office/word/2015/wordml/symex" xmlns:wpg="http://schemas.microsoft.com/office/word/2010/wordprocessingGroup" xmlns:wpi="http://schemas.microsoft.com/office/word/2010/wordprocessingInk" xmlns:wne="http://schemas.microsoft.com/office/word/2006/wordml" xmlns:wps="http://schemas.microsoft.com/office/word/2010/wordprocessingShape" mc:Ignorable="w14 w15 w16se w16cid wp14">
   <w:p>
     <w:pPr>
       <w:pStyle w:val="a4"/>
@@ -1295,7 +1404,7 @@
 </file>
 
 <file path=word/header3.xml><?xml version="1.0" encoding="utf-8"?>
-<w:hdr xmlns:wpc="http://schemas.microsoft.com/office/word/2010/wordprocessingCanvas" xmlns:cx="http://schemas.microsoft.com/office/drawing/2014/chartex" xmlns:mc="http://schemas.openxmlformats.org/markup-compatibility/2006" xmlns:o="urn:schemas-microsoft-com:office:office" xmlns:r="http://schemas.openxmlformats.org/officeDocument/2006/relationships" xmlns:m="http://schemas.openxmlformats.org/officeDocument/2006/math" xmlns:v="urn:schemas-microsoft-com:vml" xmlns:wp14="http://schemas.microsoft.com/office/word/2010/wordprocessingDrawing" xmlns:wp="http://schemas.openxmlformats.org/drawingml/2006/wordprocessingDrawing" xmlns:w10="urn:schemas-microsoft-com:office:word" xmlns:w="http://schemas.openxmlformats.org/wordprocessingml/2006/main" xmlns:w14="http://schemas.microsoft.com/office/word/2010/wordml" xmlns:w15="http://schemas.microsoft.com/office/word/2012/wordml" xmlns:w16se="http://schemas.microsoft.com/office/word/2015/wordml/symex" xmlns:wpg="http://schemas.microsoft.com/office/word/2010/wordprocessingGroup" xmlns:wpi="http://schemas.microsoft.com/office/word/2010/wordprocessingInk" xmlns:wne="http://schemas.microsoft.com/office/word/2006/wordml" xmlns:wps="http://schemas.microsoft.com/office/word/2010/wordprocessingShape" mc:Ignorable="w14 w15 w16se wp14">
+<w:hdr xmlns:wpc="http://schemas.microsoft.com/office/word/2010/wordprocessingCanvas" xmlns:cx="http://schemas.microsoft.com/office/drawing/2014/chartex" xmlns:cx1="http://schemas.microsoft.com/office/drawing/2015/9/8/chartex" xmlns:cx2="http://schemas.microsoft.com/office/drawing/2015/10/21/chartex" xmlns:cx3="http://schemas.microsoft.com/office/drawing/2016/5/9/chartex" xmlns:cx4="http://schemas.microsoft.com/office/drawing/2016/5/10/chartex" xmlns:cx5="http://schemas.microsoft.com/office/drawing/2016/5/11/chartex" xmlns:cx6="http://schemas.microsoft.com/office/drawing/2016/5/12/chartex" xmlns:cx7="http://schemas.microsoft.com/office/drawing/2016/5/13/chartex" xmlns:cx8="http://schemas.microsoft.com/office/drawing/2016/5/14/chartex" xmlns:mc="http://schemas.openxmlformats.org/markup-compatibility/2006" xmlns:aink="http://schemas.microsoft.com/office/drawing/2016/ink" xmlns:am3d="http://schemas.microsoft.com/office/drawing/2017/model3d" xmlns:o="urn:schemas-microsoft-com:office:office" xmlns:r="http://schemas.openxmlformats.org/officeDocument/2006/relationships" xmlns:m="http://schemas.openxmlformats.org/officeDocument/2006/math" xmlns:v="urn:schemas-microsoft-com:vml" xmlns:wp14="http://schemas.microsoft.com/office/word/2010/wordprocessingDrawing" xmlns:wp="http://schemas.openxmlformats.org/drawingml/2006/wordprocessingDrawing" xmlns:w10="urn:schemas-microsoft-com:office:word" xmlns:w="http://schemas.openxmlformats.org/wordprocessingml/2006/main" xmlns:w14="http://schemas.microsoft.com/office/word/2010/wordml" xmlns:w15="http://schemas.microsoft.com/office/word/2012/wordml" xmlns:w16cid="http://schemas.microsoft.com/office/word/2016/wordml/cid" xmlns:w16se="http://schemas.microsoft.com/office/word/2015/wordml/symex" xmlns:wpg="http://schemas.microsoft.com/office/word/2010/wordprocessingGroup" xmlns:wpi="http://schemas.microsoft.com/office/word/2010/wordprocessingInk" xmlns:wne="http://schemas.microsoft.com/office/word/2006/wordml" xmlns:wps="http://schemas.microsoft.com/office/word/2010/wordprocessingShape" mc:Ignorable="w14 w15 w16se w16cid wp14">
   <w:p>
     <w:pPr>
       <w:pStyle w:val="a4"/>
@@ -1335,7 +1444,7 @@
 </file>
 
 <file path=word/numbering.xml><?xml version="1.0" encoding="utf-8"?>
-<w:numbering xmlns:wpc="http://schemas.microsoft.com/office/word/2010/wordprocessingCanvas" xmlns:cx="http://schemas.microsoft.com/office/drawing/2014/chartex" xmlns:mc="http://schemas.openxmlformats.org/markup-compatibility/2006" xmlns:o="urn:schemas-microsoft-com:office:office" xmlns:r="http://schemas.openxmlformats.org/officeDocument/2006/relationships" xmlns:m="http://schemas.openxmlformats.org/officeDocument/2006/math" xmlns:v="urn:schemas-microsoft-com:vml" xmlns:wp14="http://schemas.microsoft.com/office/word/2010/wordprocessingDrawing" xmlns:wp="http://schemas.openxmlformats.org/drawingml/2006/wordprocessingDrawing" xmlns:w10="urn:schemas-microsoft-com:office:word" xmlns:w="http://schemas.openxmlformats.org/wordprocessingml/2006/main" xmlns:w14="http://schemas.microsoft.com/office/word/2010/wordml" xmlns:w15="http://schemas.microsoft.com/office/word/2012/wordml" xmlns:w16se="http://schemas.microsoft.com/office/word/2015/wordml/symex" xmlns:wpg="http://schemas.microsoft.com/office/word/2010/wordprocessingGroup" xmlns:wpi="http://schemas.microsoft.com/office/word/2010/wordprocessingInk" xmlns:wne="http://schemas.microsoft.com/office/word/2006/wordml" xmlns:wps="http://schemas.microsoft.com/office/word/2010/wordprocessingShape" mc:Ignorable="w14 w15 w16se wp14">
+<w:numbering xmlns:wpc="http://schemas.microsoft.com/office/word/2010/wordprocessingCanvas" xmlns:cx="http://schemas.microsoft.com/office/drawing/2014/chartex" xmlns:cx1="http://schemas.microsoft.com/office/drawing/2015/9/8/chartex" xmlns:cx2="http://schemas.microsoft.com/office/drawing/2015/10/21/chartex" xmlns:cx3="http://schemas.microsoft.com/office/drawing/2016/5/9/chartex" xmlns:cx4="http://schemas.microsoft.com/office/drawing/2016/5/10/chartex" xmlns:cx5="http://schemas.microsoft.com/office/drawing/2016/5/11/chartex" xmlns:cx6="http://schemas.microsoft.com/office/drawing/2016/5/12/chartex" xmlns:cx7="http://schemas.microsoft.com/office/drawing/2016/5/13/chartex" xmlns:cx8="http://schemas.microsoft.com/office/drawing/2016/5/14/chartex" xmlns:mc="http://schemas.openxmlformats.org/markup-compatibility/2006" xmlns:aink="http://schemas.microsoft.com/office/drawing/2016/ink" xmlns:am3d="http://schemas.microsoft.com/office/drawing/2017/model3d" xmlns:o="urn:schemas-microsoft-com:office:office" xmlns:r="http://schemas.openxmlformats.org/officeDocument/2006/relationships" xmlns:m="http://schemas.openxmlformats.org/officeDocument/2006/math" xmlns:v="urn:schemas-microsoft-com:vml" xmlns:wp14="http://schemas.microsoft.com/office/word/2010/wordprocessingDrawing" xmlns:wp="http://schemas.openxmlformats.org/drawingml/2006/wordprocessingDrawing" xmlns:w10="urn:schemas-microsoft-com:office:word" xmlns:w="http://schemas.openxmlformats.org/wordprocessingml/2006/main" xmlns:w14="http://schemas.microsoft.com/office/word/2010/wordml" xmlns:w15="http://schemas.microsoft.com/office/word/2012/wordml" xmlns:w16cid="http://schemas.microsoft.com/office/word/2016/wordml/cid" xmlns:w16se="http://schemas.microsoft.com/office/word/2015/wordml/symex" xmlns:wpg="http://schemas.microsoft.com/office/word/2010/wordprocessingGroup" xmlns:wpi="http://schemas.microsoft.com/office/word/2010/wordprocessingInk" xmlns:wne="http://schemas.microsoft.com/office/word/2006/wordml" xmlns:wps="http://schemas.microsoft.com/office/word/2010/wordprocessingShape" mc:Ignorable="w14 w15 w16se w16cid wp14">
   <w:abstractNum w:abstractNumId="0" w15:restartNumberingAfterBreak="0">
     <w:nsid w:val="6AE05269"/>
     <w:multiLevelType w:val="hybridMultilevel"/>
@@ -1432,7 +1541,7 @@
 </file>
 
 <file path=word/styles.xml><?xml version="1.0" encoding="utf-8"?>
-<w:styles xmlns:mc="http://schemas.openxmlformats.org/markup-compatibility/2006" xmlns:r="http://schemas.openxmlformats.org/officeDocument/2006/relationships" xmlns:w="http://schemas.openxmlformats.org/wordprocessingml/2006/main" xmlns:w14="http://schemas.microsoft.com/office/word/2010/wordml" xmlns:w15="http://schemas.microsoft.com/office/word/2012/wordml" xmlns:w16se="http://schemas.microsoft.com/office/word/2015/wordml/symex" mc:Ignorable="w14 w15 w16se">
+<w:styles xmlns:mc="http://schemas.openxmlformats.org/markup-compatibility/2006" xmlns:r="http://schemas.openxmlformats.org/officeDocument/2006/relationships" xmlns:w="http://schemas.openxmlformats.org/wordprocessingml/2006/main" xmlns:w14="http://schemas.microsoft.com/office/word/2010/wordml" xmlns:w15="http://schemas.microsoft.com/office/word/2012/wordml" xmlns:w16cid="http://schemas.microsoft.com/office/word/2016/wordml/cid" xmlns:w16se="http://schemas.microsoft.com/office/word/2015/wordml/symex" mc:Ignorable="w14 w15 w16se w16cid">
   <w:docDefaults>
     <w:rPrDefault>
       <w:rPr>
@@ -1449,7 +1558,7 @@
       </w:pPr>
     </w:pPrDefault>
   </w:docDefaults>
-  <w:latentStyles w:defLockedState="0" w:defUIPriority="99" w:defSemiHidden="0" w:defUnhideWhenUsed="0" w:defQFormat="0" w:count="371">
+  <w:latentStyles w:defLockedState="0" w:defUIPriority="99" w:defSemiHidden="0" w:defUnhideWhenUsed="0" w:defQFormat="0" w:count="375">
     <w:lsdException w:name="Normal" w:uiPriority="0" w:qFormat="1"/>
     <w:lsdException w:name="heading 1" w:uiPriority="9" w:qFormat="1"/>
     <w:lsdException w:name="heading 2" w:semiHidden="1" w:uiPriority="9" w:unhideWhenUsed="1" w:qFormat="1"/>
@@ -1555,7 +1664,6 @@
     <w:lsdException w:name="HTML Sample" w:semiHidden="1" w:unhideWhenUsed="1"/>
     <w:lsdException w:name="HTML Typewriter" w:semiHidden="1" w:unhideWhenUsed="1"/>
     <w:lsdException w:name="HTML Variable" w:semiHidden="1" w:unhideWhenUsed="1"/>
-    <w:lsdException w:name="Normal Table" w:semiHidden="1" w:unhideWhenUsed="1"/>
     <w:lsdException w:name="annotation subject" w:semiHidden="1" w:unhideWhenUsed="1"/>
     <w:lsdException w:name="No List" w:semiHidden="1" w:unhideWhenUsed="1"/>
     <w:lsdException w:name="Outline List 1" w:semiHidden="1" w:unhideWhenUsed="1"/>
@@ -1599,10 +1707,8 @@
     <w:lsdException w:name="Table Elegant" w:semiHidden="1" w:unhideWhenUsed="1"/>
     <w:lsdException w:name="Table Professional" w:semiHidden="1" w:unhideWhenUsed="1"/>
     <w:lsdException w:name="Table Subtle 1" w:semiHidden="1" w:unhideWhenUsed="1"/>
-    <w:lsdException w:name="Table Subtle 2" w:semiHidden="1" w:unhideWhenUsed="1"/>
     <w:lsdException w:name="Table Web 1" w:semiHidden="1" w:unhideWhenUsed="1"/>
     <w:lsdException w:name="Table Web 2" w:semiHidden="1" w:unhideWhenUsed="1"/>
-    <w:lsdException w:name="Table Web 3" w:semiHidden="1" w:unhideWhenUsed="1"/>
     <w:lsdException w:name="Balloon Text" w:semiHidden="1" w:unhideWhenUsed="1"/>
     <w:lsdException w:name="Table Grid" w:uiPriority="39"/>
     <w:lsdException w:name="Table Theme" w:semiHidden="1" w:unhideWhenUsed="1"/>
@@ -1821,6 +1927,10 @@
     <w:lsdException w:name="List Table 5 Dark Accent 6" w:uiPriority="50"/>
     <w:lsdException w:name="List Table 6 Colorful Accent 6" w:uiPriority="51"/>
     <w:lsdException w:name="List Table 7 Colorful Accent 6" w:uiPriority="52"/>
+    <w:lsdException w:name="Mention" w:semiHidden="1" w:unhideWhenUsed="1"/>
+    <w:lsdException w:name="Smart Hyperlink" w:semiHidden="1" w:unhideWhenUsed="1"/>
+    <w:lsdException w:name="Hashtag" w:semiHidden="1" w:unhideWhenUsed="1"/>
+    <w:lsdException w:name="Unresolved Mention" w:semiHidden="1" w:unhideWhenUsed="1"/>
   </w:latentStyles>
   <w:style w:type="paragraph" w:default="1" w:styleId="a">
     <w:name w:val="Normal"/>
@@ -2315,15 +2425,6 @@
 </file>
 
 <file path=customXml/item2.xml><?xml version="1.0" encoding="utf-8"?>
-<?mso-contentType ?>
-<FormTemplates xmlns="http://schemas.microsoft.com/sharepoint/v3/contenttype/forms">
-  <Display>DocumentLibraryForm</Display>
-  <Edit>DocumentLibraryForm</Edit>
-  <New>DocumentLibraryForm</New>
-</FormTemplates>
-</file>
-
-<file path=customXml/item3.xml><?xml version="1.0" encoding="utf-8"?>
 <ct:contentTypeSchema xmlns:ct="http://schemas.microsoft.com/office/2006/metadata/contentType" xmlns:ma="http://schemas.microsoft.com/office/2006/metadata/properties/metaAttributes" ct:_="" ma:_="" ma:contentTypeName="문서" ma:contentTypeID="0x010100451F7AC263E3454382C243EDFD0C4BB7" ma:contentTypeVersion="8" ma:contentTypeDescription="새 문서를 만듭니다." ma:contentTypeScope="" ma:versionID="f51dad94fa1ec03fd7c816631d6d7ecb">
   <xsd:schema xmlns:xsd="http://www.w3.org/2001/XMLSchema" xmlns:xs="http://www.w3.org/2001/XMLSchema" xmlns:p="http://schemas.microsoft.com/office/2006/metadata/properties" xmlns:ns3="22f2c4ca-b5ad-4e30-85c1-a5fc1575daef" targetNamespace="http://schemas.microsoft.com/office/2006/metadata/properties" ma:root="true" ma:fieldsID="5f4fa0c220168305b7cb20e2b7b6f3ce" ns3:_="">
     <xsd:import namespace="22f2c4ca-b5ad-4e30-85c1-a5fc1575daef"/>
@@ -2493,6 +2594,15 @@
 </ct:contentTypeSchema>
 </file>
 
+<file path=customXml/item3.xml><?xml version="1.0" encoding="utf-8"?>
+<?mso-contentType ?>
+<FormTemplates xmlns="http://schemas.microsoft.com/sharepoint/v3/contenttype/forms">
+  <Display>DocumentLibraryForm</Display>
+  <Edit>DocumentLibraryForm</Edit>
+  <New>DocumentLibraryForm</New>
+</FormTemplates>
+</file>
+
 <file path=customXml/item4.xml><?xml version="1.0" encoding="utf-8"?>
 <b:Sources xmlns:b="http://schemas.openxmlformats.org/officeDocument/2006/bibliography" xmlns="http://schemas.openxmlformats.org/officeDocument/2006/bibliography" SelectedStyle="\APASixthEditionOfficeOnline.xsl" StyleName="APA" Version="6"/>
 </file>
@@ -2507,14 +2617,6 @@
 </file>
 
 <file path=customXml/itemProps2.xml><?xml version="1.0" encoding="utf-8"?>
-<ds:datastoreItem xmlns:ds="http://schemas.openxmlformats.org/officeDocument/2006/customXml" ds:itemID="{3D2118E4-9B42-4187-BBF5-E2611314A052}">
-  <ds:schemaRefs>
-    <ds:schemaRef ds:uri="http://schemas.microsoft.com/sharepoint/v3/contenttype/forms"/>
-  </ds:schemaRefs>
-</ds:datastoreItem>
-</file>
-
-<file path=customXml/itemProps3.xml><?xml version="1.0" encoding="utf-8"?>
 <ds:datastoreItem xmlns:ds="http://schemas.openxmlformats.org/officeDocument/2006/customXml" ds:itemID="{335A4376-73BF-4154-92BD-0023CECD72A4}">
   <ds:schemaRefs>
     <ds:schemaRef ds:uri="http://schemas.microsoft.com/office/2006/metadata/contentType"/>
@@ -2532,8 +2634,16 @@
 </ds:datastoreItem>
 </file>
 
+<file path=customXml/itemProps3.xml><?xml version="1.0" encoding="utf-8"?>
+<ds:datastoreItem xmlns:ds="http://schemas.openxmlformats.org/officeDocument/2006/customXml" ds:itemID="{3D2118E4-9B42-4187-BBF5-E2611314A052}">
+  <ds:schemaRefs>
+    <ds:schemaRef ds:uri="http://schemas.microsoft.com/sharepoint/v3/contenttype/forms"/>
+  </ds:schemaRefs>
+</ds:datastoreItem>
+</file>
+
 <file path=customXml/itemProps4.xml><?xml version="1.0" encoding="utf-8"?>
-<ds:datastoreItem xmlns:ds="http://schemas.openxmlformats.org/officeDocument/2006/customXml" ds:itemID="{4C051183-59A5-46D8-95DD-0CC953C7E276}">
+<ds:datastoreItem xmlns:ds="http://schemas.openxmlformats.org/officeDocument/2006/customXml" ds:itemID="{D8D37BA2-18E9-4E4A-9D9A-BE6A96A2379D}">
   <ds:schemaRefs>
     <ds:schemaRef ds:uri="http://schemas.openxmlformats.org/officeDocument/2006/bibliography"/>
   </ds:schemaRefs>

</xml_diff>